<commit_message>
making a few documentation changes
</commit_message>
<xml_diff>
--- a/Documentation/Data Dictionary.docx
+++ b/Documentation/Data Dictionary.docx
@@ -135,7 +135,7 @@
               <w:rPr>
                 <w:rFonts w:ascii="Times New Roman" w:hAnsi="Times New Roman" w:cs="Times New Roman"/>
               </w:rPr>
-              <w:t>Process</w:t>
+              <w:t>Used for</w:t>
             </w:r>
           </w:p>
         </w:tc>
@@ -1219,43 +1219,7 @@
               <w:rPr>
                 <w:rFonts w:ascii="Times New Roman" w:hAnsi="Times New Roman" w:cs="Times New Roman"/>
               </w:rPr>
-              <w:t>“</w:t>
-            </w:r>
-            <w:r>
-              <w:rPr>
-                <w:rFonts w:ascii="Times New Roman" w:hAnsi="Times New Roman" w:cs="Times New Roman"/>
-              </w:rPr>
-              <w:t>Sounds</w:t>
-            </w:r>
-            <w:r>
-              <w:rPr>
-                <w:rFonts w:ascii="Times New Roman" w:hAnsi="Times New Roman" w:cs="Times New Roman"/>
-              </w:rPr>
-              <w:t>/</w:t>
-            </w:r>
-            <w:r>
-              <w:rPr>
-                <w:rFonts w:ascii="Times New Roman" w:hAnsi="Times New Roman" w:cs="Times New Roman"/>
-              </w:rPr>
-              <w:t>start_music</w:t>
-            </w:r>
-            <w:r>
-              <w:rPr>
-                <w:rFonts w:ascii="Times New Roman" w:hAnsi="Times New Roman" w:cs="Times New Roman"/>
-              </w:rPr>
-              <w:t>.</w:t>
-            </w:r>
-            <w:r>
-              <w:rPr>
-                <w:rFonts w:ascii="Times New Roman" w:hAnsi="Times New Roman" w:cs="Times New Roman"/>
-              </w:rPr>
-              <w:t>mp4</w:t>
-            </w:r>
-            <w:r>
-              <w:rPr>
-                <w:rFonts w:ascii="Times New Roman" w:hAnsi="Times New Roman" w:cs="Times New Roman"/>
-              </w:rPr>
-              <w:t>”</w:t>
+              <w:t>“Sounds/start_music.mp4”</w:t>
             </w:r>
           </w:p>
         </w:tc>
@@ -1489,13 +1453,7 @@
               <w:rPr>
                 <w:rFonts w:ascii="Times New Roman" w:hAnsi="Times New Roman" w:cs="Times New Roman"/>
               </w:rPr>
-              <w:t>“Images/startroom.png”</w:t>
-            </w:r>
-            <w:r>
-              <w:rPr>
-                <w:rFonts w:ascii="Times New Roman" w:hAnsi="Times New Roman" w:cs="Times New Roman"/>
-              </w:rPr>
-              <w:t>. pygame function</w:t>
+              <w:t>“Images/startroom.png”. pygame function</w:t>
             </w:r>
           </w:p>
         </w:tc>
@@ -2432,19 +2390,7 @@
               <w:rPr>
                 <w:rFonts w:ascii="Times New Roman" w:hAnsi="Times New Roman" w:cs="Times New Roman"/>
               </w:rPr>
-              <w:t>“</w:t>
-            </w:r>
-            <w:r>
-              <w:rPr>
-                <w:rFonts w:ascii="Times New Roman" w:hAnsi="Times New Roman" w:cs="Times New Roman"/>
-              </w:rPr>
-              <w:t>Times</w:t>
-            </w:r>
-            <w:r>
-              <w:rPr>
-                <w:rFonts w:ascii="Times New Roman" w:hAnsi="Times New Roman" w:cs="Times New Roman"/>
-              </w:rPr>
-              <w:t xml:space="preserve"> new roman”, 80</w:t>
+              <w:t>“Times new roman”, 80</w:t>
             </w:r>
           </w:p>
         </w:tc>

</xml_diff>

<commit_message>
Just a few changes with documentation.
</commit_message>
<xml_diff>
--- a/Documentation/Data Dictionary.docx
+++ b/Documentation/Data Dictionary.docx
@@ -341,6 +341,7 @@
           </w:tcPr>
           <w:p>
             <w:pPr>
+              <w:jc w:val="center"/>
               <w:rPr>
                 <w:rFonts w:ascii="Times New Roman" w:hAnsi="Times New Roman" w:cs="Times New Roman"/>
               </w:rPr>
@@ -791,7 +792,13 @@
               <w:rPr>
                 <w:rFonts w:ascii="Times New Roman" w:hAnsi="Times New Roman" w:cs="Times New Roman"/>
               </w:rPr>
-              <w:t>run</w:t>
+              <w:t>R</w:t>
+            </w:r>
+            <w:r>
+              <w:rPr>
+                <w:rFonts w:ascii="Times New Roman" w:hAnsi="Times New Roman" w:cs="Times New Roman"/>
+              </w:rPr>
+              <w:t>un</w:t>
             </w:r>
           </w:p>
         </w:tc>
@@ -2253,7 +2260,19 @@
               <w:rPr>
                 <w:rFonts w:ascii="Times New Roman" w:hAnsi="Times New Roman" w:cs="Times New Roman"/>
               </w:rPr>
-              <w:t>The chance for ambient sound to play</w:t>
+              <w:t xml:space="preserve">The chance for </w:t>
+            </w:r>
+            <w:r>
+              <w:rPr>
+                <w:rFonts w:ascii="Times New Roman" w:hAnsi="Times New Roman" w:cs="Times New Roman"/>
+              </w:rPr>
+              <w:t xml:space="preserve"> louder </w:t>
+            </w:r>
+            <w:r>
+              <w:rPr>
+                <w:rFonts w:ascii="Times New Roman" w:hAnsi="Times New Roman" w:cs="Times New Roman"/>
+              </w:rPr>
+              <w:t>ambient sound to play</w:t>
             </w:r>
           </w:p>
         </w:tc>
@@ -2493,6 +2512,9 @@
         </w:tc>
       </w:tr>
       <w:tr>
+        <w:trPr>
+          <w:trHeight w:val="481"/>
+        </w:trPr>
         <w:tc>
           <w:tcPr>
             <w:tcW w:w="1738" w:type="dxa"/>
@@ -2566,6 +2588,429 @@
                 <w:rFonts w:ascii="Times New Roman" w:hAnsi="Times New Roman" w:cs="Times New Roman"/>
               </w:rPr>
               <w:t>The colour white in RGB</w:t>
+            </w:r>
+          </w:p>
+        </w:tc>
+      </w:tr>
+      <w:tr>
+        <w:trPr>
+          <w:trHeight w:val="481"/>
+        </w:trPr>
+        <w:tc>
+          <w:tcPr>
+            <w:tcW w:w="1738" w:type="dxa"/>
+          </w:tcPr>
+          <w:p>
+            <w:pPr>
+              <w:jc w:val="center"/>
+              <w:rPr>
+                <w:rFonts w:ascii="Times New Roman" w:hAnsi="Times New Roman" w:cs="Times New Roman"/>
+              </w:rPr>
+            </w:pPr>
+            <w:r>
+              <w:rPr>
+                <w:rFonts w:ascii="Times New Roman" w:hAnsi="Times New Roman" w:cs="Times New Roman"/>
+              </w:rPr>
+              <w:t>Ambience chance2</w:t>
+            </w:r>
+          </w:p>
+        </w:tc>
+        <w:tc>
+          <w:tcPr>
+            <w:tcW w:w="1536" w:type="dxa"/>
+          </w:tcPr>
+          <w:p>
+            <w:pPr>
+              <w:jc w:val="center"/>
+              <w:rPr>
+                <w:rFonts w:ascii="Times New Roman" w:hAnsi="Times New Roman" w:cs="Times New Roman"/>
+              </w:rPr>
+            </w:pPr>
+            <w:r>
+              <w:rPr>
+                <w:rFonts w:ascii="Times New Roman" w:hAnsi="Times New Roman" w:cs="Times New Roman"/>
+              </w:rPr>
+              <w:t>integer</w:t>
+            </w:r>
+          </w:p>
+        </w:tc>
+        <w:tc>
+          <w:tcPr>
+            <w:tcW w:w="2926" w:type="dxa"/>
+          </w:tcPr>
+          <w:p>
+            <w:pPr>
+              <w:jc w:val="center"/>
+              <w:rPr>
+                <w:rFonts w:ascii="Times New Roman" w:hAnsi="Times New Roman" w:cs="Times New Roman"/>
+              </w:rPr>
+            </w:pPr>
+            <w:r>
+              <w:rPr>
+                <w:rFonts w:ascii="Times New Roman" w:hAnsi="Times New Roman" w:cs="Times New Roman"/>
+              </w:rPr>
+              <w:t>0.006</w:t>
+            </w:r>
+          </w:p>
+        </w:tc>
+        <w:tc>
+          <w:tcPr>
+            <w:tcW w:w="2642" w:type="dxa"/>
+          </w:tcPr>
+          <w:p>
+            <w:pPr>
+              <w:jc w:val="center"/>
+              <w:rPr>
+                <w:rFonts w:ascii="Times New Roman" w:hAnsi="Times New Roman" w:cs="Times New Roman"/>
+              </w:rPr>
+            </w:pPr>
+            <w:r>
+              <w:rPr>
+                <w:rFonts w:ascii="Times New Roman" w:hAnsi="Times New Roman" w:cs="Times New Roman"/>
+              </w:rPr>
+              <w:t>The chance for louder ambient sound to play</w:t>
+            </w:r>
+          </w:p>
+        </w:tc>
+      </w:tr>
+      <w:tr>
+        <w:trPr>
+          <w:trHeight w:val="481"/>
+        </w:trPr>
+        <w:tc>
+          <w:tcPr>
+            <w:tcW w:w="1738" w:type="dxa"/>
+          </w:tcPr>
+          <w:p>
+            <w:pPr>
+              <w:jc w:val="center"/>
+              <w:rPr>
+                <w:rFonts w:ascii="Times New Roman" w:hAnsi="Times New Roman" w:cs="Times New Roman"/>
+              </w:rPr>
+            </w:pPr>
+            <w:r>
+              <w:rPr>
+                <w:rFonts w:ascii="Times New Roman" w:hAnsi="Times New Roman" w:cs="Times New Roman"/>
+              </w:rPr>
+              <w:t>Text1</w:t>
+            </w:r>
+          </w:p>
+        </w:tc>
+        <w:tc>
+          <w:tcPr>
+            <w:tcW w:w="1536" w:type="dxa"/>
+          </w:tcPr>
+          <w:p>
+            <w:pPr>
+              <w:jc w:val="center"/>
+              <w:rPr>
+                <w:rFonts w:ascii="Times New Roman" w:hAnsi="Times New Roman" w:cs="Times New Roman"/>
+              </w:rPr>
+            </w:pPr>
+            <w:r>
+              <w:rPr>
+                <w:rFonts w:ascii="Times New Roman" w:hAnsi="Times New Roman" w:cs="Times New Roman"/>
+              </w:rPr>
+              <w:t>String/integer</w:t>
+            </w:r>
+          </w:p>
+        </w:tc>
+        <w:tc>
+          <w:tcPr>
+            <w:tcW w:w="2926" w:type="dxa"/>
+          </w:tcPr>
+          <w:p>
+            <w:pPr>
+              <w:jc w:val="center"/>
+              <w:rPr>
+                <w:rFonts w:ascii="Times New Roman" w:hAnsi="Times New Roman" w:cs="Times New Roman"/>
+              </w:rPr>
+            </w:pPr>
+            <w:r>
+              <w:rPr>
+                <w:rFonts w:ascii="Times New Roman" w:hAnsi="Times New Roman" w:cs="Times New Roman"/>
+              </w:rPr>
+              <w:t>“Good job you died” 5 “times”</w:t>
+            </w:r>
+          </w:p>
+        </w:tc>
+        <w:tc>
+          <w:tcPr>
+            <w:tcW w:w="2642" w:type="dxa"/>
+          </w:tcPr>
+          <w:p>
+            <w:pPr>
+              <w:jc w:val="center"/>
+              <w:rPr>
+                <w:rFonts w:ascii="Times New Roman" w:hAnsi="Times New Roman" w:cs="Times New Roman"/>
+              </w:rPr>
+            </w:pPr>
+            <w:r>
+              <w:rPr>
+                <w:rFonts w:ascii="Times New Roman" w:hAnsi="Times New Roman" w:cs="Times New Roman"/>
+              </w:rPr>
+              <w:t>This is to display the death counter and other text to the screen</w:t>
+            </w:r>
+          </w:p>
+        </w:tc>
+      </w:tr>
+      <w:tr>
+        <w:trPr>
+          <w:trHeight w:val="481"/>
+        </w:trPr>
+        <w:tc>
+          <w:tcPr>
+            <w:tcW w:w="1738" w:type="dxa"/>
+          </w:tcPr>
+          <w:p>
+            <w:pPr>
+              <w:jc w:val="center"/>
+              <w:rPr>
+                <w:rFonts w:ascii="Times New Roman" w:hAnsi="Times New Roman" w:cs="Times New Roman"/>
+              </w:rPr>
+            </w:pPr>
+            <w:r>
+              <w:rPr>
+                <w:rFonts w:ascii="Times New Roman" w:hAnsi="Times New Roman" w:cs="Times New Roman"/>
+              </w:rPr>
+              <w:t>Text</w:t>
+            </w:r>
+            <w:r>
+              <w:rPr>
+                <w:rFonts w:ascii="Times New Roman" w:hAnsi="Times New Roman" w:cs="Times New Roman"/>
+              </w:rPr>
+              <w:t>2</w:t>
+            </w:r>
+          </w:p>
+        </w:tc>
+        <w:tc>
+          <w:tcPr>
+            <w:tcW w:w="1536" w:type="dxa"/>
+          </w:tcPr>
+          <w:p>
+            <w:pPr>
+              <w:jc w:val="center"/>
+              <w:rPr>
+                <w:rFonts w:ascii="Times New Roman" w:hAnsi="Times New Roman" w:cs="Times New Roman"/>
+              </w:rPr>
+            </w:pPr>
+            <w:r>
+              <w:rPr>
+                <w:rFonts w:ascii="Times New Roman" w:hAnsi="Times New Roman" w:cs="Times New Roman"/>
+              </w:rPr>
+              <w:t>String/integer</w:t>
+            </w:r>
+          </w:p>
+        </w:tc>
+        <w:tc>
+          <w:tcPr>
+            <w:tcW w:w="2926" w:type="dxa"/>
+          </w:tcPr>
+          <w:p>
+            <w:pPr>
+              <w:jc w:val="center"/>
+              <w:rPr>
+                <w:rFonts w:ascii="Times New Roman" w:hAnsi="Times New Roman" w:cs="Times New Roman"/>
+              </w:rPr>
+            </w:pPr>
+            <w:r>
+              <w:rPr>
+                <w:rFonts w:ascii="Times New Roman" w:hAnsi="Times New Roman" w:cs="Times New Roman"/>
+              </w:rPr>
+              <w:t>“Good job you died” 5 “times”</w:t>
+            </w:r>
+          </w:p>
+        </w:tc>
+        <w:tc>
+          <w:tcPr>
+            <w:tcW w:w="2642" w:type="dxa"/>
+          </w:tcPr>
+          <w:p>
+            <w:pPr>
+              <w:jc w:val="center"/>
+              <w:rPr>
+                <w:rFonts w:ascii="Times New Roman" w:hAnsi="Times New Roman" w:cs="Times New Roman"/>
+              </w:rPr>
+            </w:pPr>
+            <w:r>
+              <w:rPr>
+                <w:rFonts w:ascii="Times New Roman" w:hAnsi="Times New Roman" w:cs="Times New Roman"/>
+              </w:rPr>
+              <w:t>This is to display the death counter and other text to the screen</w:t>
+            </w:r>
+          </w:p>
+        </w:tc>
+      </w:tr>
+      <w:tr>
+        <w:trPr>
+          <w:trHeight w:val="481"/>
+        </w:trPr>
+        <w:tc>
+          <w:tcPr>
+            <w:tcW w:w="1738" w:type="dxa"/>
+          </w:tcPr>
+          <w:p>
+            <w:pPr>
+              <w:jc w:val="center"/>
+              <w:rPr>
+                <w:rFonts w:ascii="Times New Roman" w:hAnsi="Times New Roman" w:cs="Times New Roman"/>
+              </w:rPr>
+            </w:pPr>
+            <w:r>
+              <w:rPr>
+                <w:rFonts w:ascii="Times New Roman" w:hAnsi="Times New Roman" w:cs="Times New Roman"/>
+              </w:rPr>
+              <w:t>Text</w:t>
+            </w:r>
+            <w:r>
+              <w:rPr>
+                <w:rFonts w:ascii="Times New Roman" w:hAnsi="Times New Roman" w:cs="Times New Roman"/>
+              </w:rPr>
+              <w:t>3</w:t>
+            </w:r>
+          </w:p>
+        </w:tc>
+        <w:tc>
+          <w:tcPr>
+            <w:tcW w:w="1536" w:type="dxa"/>
+          </w:tcPr>
+          <w:p>
+            <w:pPr>
+              <w:jc w:val="center"/>
+              <w:rPr>
+                <w:rFonts w:ascii="Times New Roman" w:hAnsi="Times New Roman" w:cs="Times New Roman"/>
+              </w:rPr>
+            </w:pPr>
+            <w:r>
+              <w:rPr>
+                <w:rFonts w:ascii="Times New Roman" w:hAnsi="Times New Roman" w:cs="Times New Roman"/>
+              </w:rPr>
+              <w:t>String/integer</w:t>
+            </w:r>
+          </w:p>
+        </w:tc>
+        <w:tc>
+          <w:tcPr>
+            <w:tcW w:w="2926" w:type="dxa"/>
+          </w:tcPr>
+          <w:p>
+            <w:pPr>
+              <w:jc w:val="center"/>
+              <w:rPr>
+                <w:rFonts w:ascii="Times New Roman" w:hAnsi="Times New Roman" w:cs="Times New Roman"/>
+              </w:rPr>
+            </w:pPr>
+            <w:r>
+              <w:rPr>
+                <w:rFonts w:ascii="Times New Roman" w:hAnsi="Times New Roman" w:cs="Times New Roman"/>
+              </w:rPr>
+              <w:t>“Good job you died” 5 “times”</w:t>
+            </w:r>
+          </w:p>
+        </w:tc>
+        <w:tc>
+          <w:tcPr>
+            <w:tcW w:w="2642" w:type="dxa"/>
+          </w:tcPr>
+          <w:p>
+            <w:pPr>
+              <w:jc w:val="center"/>
+              <w:rPr>
+                <w:rFonts w:ascii="Times New Roman" w:hAnsi="Times New Roman" w:cs="Times New Roman"/>
+              </w:rPr>
+            </w:pPr>
+            <w:r>
+              <w:rPr>
+                <w:rFonts w:ascii="Times New Roman" w:hAnsi="Times New Roman" w:cs="Times New Roman"/>
+              </w:rPr>
+              <w:t>This is to display the death counter and other text to the screen</w:t>
+            </w:r>
+          </w:p>
+        </w:tc>
+      </w:tr>
+      <w:tr>
+        <w:trPr>
+          <w:trHeight w:val="481"/>
+        </w:trPr>
+        <w:tc>
+          <w:tcPr>
+            <w:tcW w:w="1738" w:type="dxa"/>
+          </w:tcPr>
+          <w:p>
+            <w:pPr>
+              <w:jc w:val="center"/>
+              <w:rPr>
+                <w:rFonts w:ascii="Times New Roman" w:hAnsi="Times New Roman" w:cs="Times New Roman"/>
+              </w:rPr>
+            </w:pPr>
+            <w:r>
+              <w:rPr>
+                <w:rFonts w:ascii="Times New Roman" w:hAnsi="Times New Roman" w:cs="Times New Roman"/>
+              </w:rPr>
+              <w:t>Text</w:t>
+            </w:r>
+            <w:r>
+              <w:rPr>
+                <w:rFonts w:ascii="Times New Roman" w:hAnsi="Times New Roman" w:cs="Times New Roman"/>
+              </w:rPr>
+              <w:t>4</w:t>
+            </w:r>
+          </w:p>
+        </w:tc>
+        <w:tc>
+          <w:tcPr>
+            <w:tcW w:w="1536" w:type="dxa"/>
+          </w:tcPr>
+          <w:p>
+            <w:pPr>
+              <w:jc w:val="center"/>
+              <w:rPr>
+                <w:rFonts w:ascii="Times New Roman" w:hAnsi="Times New Roman" w:cs="Times New Roman"/>
+              </w:rPr>
+            </w:pPr>
+            <w:r>
+              <w:rPr>
+                <w:rFonts w:ascii="Times New Roman" w:hAnsi="Times New Roman" w:cs="Times New Roman"/>
+              </w:rPr>
+              <w:t>String/integer</w:t>
+            </w:r>
+          </w:p>
+        </w:tc>
+        <w:tc>
+          <w:tcPr>
+            <w:tcW w:w="2926" w:type="dxa"/>
+          </w:tcPr>
+          <w:p>
+            <w:pPr>
+              <w:jc w:val="center"/>
+              <w:rPr>
+                <w:rFonts w:ascii="Times New Roman" w:hAnsi="Times New Roman" w:cs="Times New Roman"/>
+              </w:rPr>
+            </w:pPr>
+            <w:r>
+              <w:rPr>
+                <w:rFonts w:ascii="Times New Roman" w:hAnsi="Times New Roman" w:cs="Times New Roman"/>
+              </w:rPr>
+              <w:t>“Good job you died” 5 “times”</w:t>
+            </w:r>
+          </w:p>
+        </w:tc>
+        <w:tc>
+          <w:tcPr>
+            <w:tcW w:w="2642" w:type="dxa"/>
+          </w:tcPr>
+          <w:p>
+            <w:pPr>
+              <w:jc w:val="center"/>
+              <w:rPr>
+                <w:rFonts w:ascii="Times New Roman" w:hAnsi="Times New Roman" w:cs="Times New Roman"/>
+              </w:rPr>
+            </w:pPr>
+            <w:r>
+              <w:rPr>
+                <w:rFonts w:ascii="Times New Roman" w:hAnsi="Times New Roman" w:cs="Times New Roman"/>
+              </w:rPr>
+              <w:t>This is to display the death counter and other text to the screen</w:t>
             </w:r>
           </w:p>
         </w:tc>

</xml_diff>